<commit_message>
User manual updated and pdf created
</commit_message>
<xml_diff>
--- a/User_manual.docx
+++ b/User_manual.docx
@@ -370,7 +370,7 @@
     <w:p>
       <w:pPr>
         <w:rPr>
-          <w:lang w:val="fi-FI"/>
+          <w:lang w:val="en-GB"/>
         </w:rPr>
       </w:pPr>
     </w:p>
@@ -422,7 +422,7 @@
         </w:rPr>
         <w:lastRenderedPageBreak/>
         <w:drawing>
-          <wp:anchor distT="0" distB="0" distL="114300" distR="114300" simplePos="0" relativeHeight="251666432" behindDoc="0" locked="0" layoutInCell="1" allowOverlap="1" wp14:anchorId="0F301A80" wp14:editId="53244641">
+          <wp:anchor distT="0" distB="0" distL="114300" distR="114300" simplePos="0" relativeHeight="251666432" behindDoc="0" locked="0" layoutInCell="1" allowOverlap="1" wp14:anchorId="0F301A80" wp14:editId="13DC355F">
             <wp:simplePos x="0" y="0"/>
             <wp:positionH relativeFrom="column">
               <wp:posOffset>0</wp:posOffset>
@@ -550,7 +550,7 @@
           <w:lang w:val="fi-FI"/>
         </w:rPr>
         <w:drawing>
-          <wp:anchor distT="0" distB="0" distL="114300" distR="114300" simplePos="0" relativeHeight="251667456" behindDoc="0" locked="0" layoutInCell="1" allowOverlap="1" wp14:anchorId="1830E565" wp14:editId="203A5007">
+          <wp:anchor distT="0" distB="0" distL="114300" distR="114300" simplePos="0" relativeHeight="251667456" behindDoc="0" locked="0" layoutInCell="1" allowOverlap="1" wp14:anchorId="1830E565" wp14:editId="3A72D7CE">
             <wp:simplePos x="0" y="0"/>
             <wp:positionH relativeFrom="column">
               <wp:posOffset>-1492</wp:posOffset>
@@ -668,21 +668,21 @@
       </w:pPr>
       <w:r>
         <w:rPr>
-          <w:lang w:val="en-GB"/>
+          <w:noProof/>
         </w:rPr>
         <w:drawing>
-          <wp:anchor distT="0" distB="0" distL="114300" distR="114300" simplePos="0" relativeHeight="251668480" behindDoc="0" locked="0" layoutInCell="1" allowOverlap="1" wp14:anchorId="2CAF90B9" wp14:editId="6A92D3A1">
+          <wp:anchor distT="0" distB="0" distL="114300" distR="114300" simplePos="0" relativeHeight="251670528" behindDoc="0" locked="0" layoutInCell="1" allowOverlap="1" wp14:anchorId="7D89EB3F" wp14:editId="072EAFC2">
             <wp:simplePos x="0" y="0"/>
             <wp:positionH relativeFrom="column">
-              <wp:posOffset>1270</wp:posOffset>
+              <wp:posOffset>-77470</wp:posOffset>
             </wp:positionH>
             <wp:positionV relativeFrom="paragraph">
-              <wp:posOffset>64885</wp:posOffset>
+              <wp:posOffset>156210</wp:posOffset>
             </wp:positionV>
-            <wp:extent cx="3062605" cy="2428240"/>
-            <wp:effectExtent l="0" t="0" r="4445" b="0"/>
+            <wp:extent cx="3501390" cy="1795145"/>
+            <wp:effectExtent l="0" t="0" r="3810" b="0"/>
             <wp:wrapSquare wrapText="bothSides"/>
-            <wp:docPr id="10" name="Kuva 10"/>
+            <wp:docPr id="2" name="Kuva 2"/>
             <wp:cNvGraphicFramePr>
               <a:graphicFrameLocks xmlns:a="http://schemas.openxmlformats.org/drawingml/2006/main" noChangeAspect="1"/>
             </wp:cNvGraphicFramePr>
@@ -708,7 +708,7 @@
                   <pic:spPr>
                     <a:xfrm>
                       <a:off x="0" y="0"/>
-                      <a:ext cx="3062605" cy="2428240"/>
+                      <a:ext cx="3501390" cy="1795145"/>
                     </a:xfrm>
                     <a:prstGeom prst="rect">
                       <a:avLst/>
@@ -717,6 +717,12 @@
                 </pic:pic>
               </a:graphicData>
             </a:graphic>
+            <wp14:sizeRelH relativeFrom="margin">
+              <wp14:pctWidth>0</wp14:pctWidth>
+            </wp14:sizeRelH>
+            <wp14:sizeRelV relativeFrom="margin">
+              <wp14:pctHeight>0</wp14:pctHeight>
+            </wp14:sizeRelV>
           </wp:anchor>
         </w:drawing>
       </w:r>
@@ -760,67 +766,133 @@
           <w:lang w:val="en-GB"/>
         </w:rPr>
       </w:pPr>
-    </w:p>
-    <w:p>
-      <w:pPr>
-        <w:rPr>
-          <w:lang w:val="en-GB"/>
-        </w:rPr>
-      </w:pPr>
-    </w:p>
-    <w:p>
-      <w:pPr>
-        <w:rPr>
-          <w:lang w:val="en-GB"/>
-        </w:rPr>
-      </w:pPr>
-    </w:p>
-    <w:p>
-      <w:pPr>
-        <w:rPr>
-          <w:lang w:val="en-GB"/>
-        </w:rPr>
-      </w:pPr>
-    </w:p>
-    <w:p>
-      <w:pPr>
-        <w:rPr>
-          <w:lang w:val="en-GB"/>
-        </w:rPr>
-      </w:pPr>
-    </w:p>
-    <w:p>
-      <w:pPr>
-        <w:rPr>
-          <w:lang w:val="en-GB"/>
-        </w:rPr>
-      </w:pPr>
-    </w:p>
-    <w:p>
-      <w:pPr>
-        <w:rPr>
-          <w:lang w:val="en-GB"/>
-        </w:rPr>
-      </w:pPr>
-    </w:p>
-    <w:p>
-      <w:pPr>
-        <w:rPr>
-          <w:lang w:val="en-GB"/>
-        </w:rPr>
-      </w:pPr>
-    </w:p>
-    <w:p>
-      <w:pPr>
-        <w:rPr>
-          <w:lang w:val="en-GB"/>
-        </w:rPr>
-      </w:pPr>
-      <w:r>
-        <w:rPr>
-          <w:lang w:val="en-GB"/>
-        </w:rPr>
-        <w:lastRenderedPageBreak/>
+      <w:r>
+        <w:rPr>
+          <w:noProof/>
+        </w:rPr>
+        <w:drawing>
+          <wp:anchor distT="0" distB="0" distL="114300" distR="114300" simplePos="0" relativeHeight="251671552" behindDoc="0" locked="0" layoutInCell="1" allowOverlap="1" wp14:anchorId="79D6F435" wp14:editId="7B82A3B6">
+            <wp:simplePos x="0" y="0"/>
+            <wp:positionH relativeFrom="column">
+              <wp:posOffset>-77470</wp:posOffset>
+            </wp:positionH>
+            <wp:positionV relativeFrom="paragraph">
+              <wp:posOffset>72551</wp:posOffset>
+            </wp:positionV>
+            <wp:extent cx="3501390" cy="1800860"/>
+            <wp:effectExtent l="0" t="0" r="3810" b="8890"/>
+            <wp:wrapSquare wrapText="bothSides"/>
+            <wp:docPr id="3" name="Kuva 3"/>
+            <wp:cNvGraphicFramePr>
+              <a:graphicFrameLocks xmlns:a="http://schemas.openxmlformats.org/drawingml/2006/main" noChangeAspect="1"/>
+            </wp:cNvGraphicFramePr>
+            <a:graphic xmlns:a="http://schemas.openxmlformats.org/drawingml/2006/main">
+              <a:graphicData uri="http://schemas.openxmlformats.org/drawingml/2006/picture">
+                <pic:pic xmlns:pic="http://schemas.openxmlformats.org/drawingml/2006/picture">
+                  <pic:nvPicPr>
+                    <pic:cNvPr id="1" name=""/>
+                    <pic:cNvPicPr/>
+                  </pic:nvPicPr>
+                  <pic:blipFill>
+                    <a:blip r:embed="rId10" cstate="print">
+                      <a:extLst>
+                        <a:ext uri="{28A0092B-C50C-407E-A947-70E740481C1C}">
+                          <a14:useLocalDpi xmlns:a14="http://schemas.microsoft.com/office/drawing/2010/main" val="0"/>
+                        </a:ext>
+                      </a:extLst>
+                    </a:blip>
+                    <a:stretch>
+                      <a:fillRect/>
+                    </a:stretch>
+                  </pic:blipFill>
+                  <pic:spPr>
+                    <a:xfrm>
+                      <a:off x="0" y="0"/>
+                      <a:ext cx="3501390" cy="1800860"/>
+                    </a:xfrm>
+                    <a:prstGeom prst="rect">
+                      <a:avLst/>
+                    </a:prstGeom>
+                  </pic:spPr>
+                </pic:pic>
+              </a:graphicData>
+            </a:graphic>
+            <wp14:sizeRelH relativeFrom="margin">
+              <wp14:pctWidth>0</wp14:pctWidth>
+            </wp14:sizeRelH>
+            <wp14:sizeRelV relativeFrom="margin">
+              <wp14:pctHeight>0</wp14:pctHeight>
+            </wp14:sizeRelV>
+          </wp:anchor>
+        </w:drawing>
+      </w:r>
+    </w:p>
+    <w:p>
+      <w:pPr>
+        <w:rPr>
+          <w:lang w:val="en-GB"/>
+        </w:rPr>
+      </w:pPr>
+      <w:r>
+        <w:rPr>
+          <w:lang w:val="en-GB"/>
+        </w:rPr>
+        <w:t>Forecast shows the rain amount of the whole day in each column.</w:t>
+      </w:r>
+    </w:p>
+    <w:p>
+      <w:pPr>
+        <w:rPr>
+          <w:lang w:val="en-GB"/>
+        </w:rPr>
+      </w:pPr>
+    </w:p>
+    <w:p>
+      <w:pPr>
+        <w:rPr>
+          <w:lang w:val="en-GB"/>
+        </w:rPr>
+      </w:pPr>
+    </w:p>
+    <w:p>
+      <w:pPr>
+        <w:rPr>
+          <w:lang w:val="en-GB"/>
+        </w:rPr>
+      </w:pPr>
+    </w:p>
+    <w:p>
+      <w:pPr>
+        <w:rPr>
+          <w:lang w:val="en-GB"/>
+        </w:rPr>
+      </w:pPr>
+    </w:p>
+    <w:p>
+      <w:pPr>
+        <w:rPr>
+          <w:lang w:val="en-GB"/>
+        </w:rPr>
+      </w:pPr>
+    </w:p>
+    <w:p>
+      <w:pPr>
+        <w:rPr>
+          <w:lang w:val="en-GB"/>
+        </w:rPr>
+      </w:pPr>
+    </w:p>
+    <w:p>
+      <w:pPr>
+        <w:rPr>
+          <w:lang w:val="en-GB"/>
+        </w:rPr>
+      </w:pPr>
+      <w:r>
+        <w:rPr>
+          <w:noProof/>
+          <w:lang w:val="en-GB"/>
+        </w:rPr>
         <w:drawing>
           <wp:anchor distT="0" distB="0" distL="114300" distR="114300" simplePos="0" relativeHeight="251669504" behindDoc="0" locked="0" layoutInCell="1" allowOverlap="1" wp14:anchorId="34A29BB7" wp14:editId="6F045A32">
             <wp:simplePos x="0" y="0"/>
@@ -845,7 +917,7 @@
                     <pic:cNvPicPr/>
                   </pic:nvPicPr>
                   <pic:blipFill>
-                    <a:blip r:embed="rId10" cstate="print">
+                    <a:blip r:embed="rId11" cstate="print">
                       <a:extLst>
                         <a:ext uri="{28A0092B-C50C-407E-A947-70E740481C1C}">
                           <a14:useLocalDpi xmlns:a14="http://schemas.microsoft.com/office/drawing/2010/main" val="0"/>

</xml_diff>